<commit_message>
Update export logic and paper v1
</commit_message>
<xml_diff>
--- a/paper/tcc.v1.docx
+++ b/paper/tcc.v1.docx
@@ -1290,13 +1290,7 @@
             <w:rPr>
               <w:lang w:val="en-CA"/>
             </w:rPr>
-            <w:instrText xml:space="preserve"> CITATION Har25 \l</w:instrText>
-          </w:r>
-          <w:r>
-            <w:rPr>
-              <w:lang w:val="en-CA"/>
-            </w:rPr>
-            <w:instrText xml:space="preserve"> en-CA </w:instrText>
+            <w:instrText xml:space="preserve"> CITATION Har25 \l en-CA </w:instrText>
           </w:r>
           <w:r>
             <w:fldChar w:fldCharType="separate"/>
@@ -1490,42 +1484,962 @@
         <w:pStyle w:val="BodyText"/>
       </w:pPr>
       <w:r>
-        <w:t>Nono no non nononon onononon n on on ono</w:t>
+        <w:t>The rise of Large Language Models has prompted an active research community to examine not only their capabilities but also the practical trade-offs between model size, domain specialization, and augmentation strategies such as retrieval</w:t>
+      </w:r>
+      <w:r>
+        <w:t xml:space="preserve"> augmented generation (RAG)</w:t>
+      </w:r>
+      <w:r>
+        <w:t>. This section highlights relevant research exploring the performance of domain-specific LLMs, the role of small models in the LLM ecosystem, and recent findings on the limitations of smaller LLMs in multi-step tasks.</w:t>
+      </w:r>
+    </w:p>
+    <w:p>
+      <w:pPr>
+        <w:pStyle w:val="BodyText"/>
+      </w:pPr>
+      <w:r>
+        <w:t xml:space="preserve">There has been investigations where scientists </w:t>
+      </w:r>
+      <w:r>
+        <w:t>question the necessity of training specialized domain-specific models in light of the capabilities of general-purpose LLMs like GPT-3.5 and GPT-4</w:t>
+      </w:r>
+      <w:sdt>
+        <w:sdtPr>
+          <w:id w:val="-1563400153"/>
+          <w:citation/>
+        </w:sdtPr>
+        <w:sdtContent>
+          <w:r>
+            <w:fldChar w:fldCharType="begin"/>
+          </w:r>
+          <w:r>
+            <w:rPr>
+              <w:lang w:val="en-CA"/>
+            </w:rPr>
+            <w:instrText xml:space="preserve"> CITATION DoW231 \l</w:instrText>
+          </w:r>
+          <w:r>
+            <w:rPr>
+              <w:lang w:val="en-CA"/>
+            </w:rPr>
+            <w:instrText xml:space="preserve"> en-CA </w:instrText>
+          </w:r>
+          <w:r>
+            <w:fldChar w:fldCharType="separate"/>
+          </w:r>
+          <w:r>
+            <w:rPr>
+              <w:noProof/>
+              <w:lang w:val="en-CA"/>
+            </w:rPr>
+            <w:t>[4]</w:t>
+          </w:r>
+          <w:r>
+            <w:fldChar w:fldCharType="end"/>
+          </w:r>
+        </w:sdtContent>
+      </w:sdt>
+      <w:r>
+        <w:t xml:space="preserve">. </w:t>
+      </w:r>
+      <w:r>
+        <w:t xml:space="preserve">Some of the </w:t>
+      </w:r>
+      <w:r>
+        <w:t>findings suggest that general-purpose LLMs, when given sufficient context through prompt engineering or retrieval, can perform competitively with domain-specific models. This supports the idea that retrieval-augmented generation (RAG) may compensate for gaps in internal model knowledge, especially for more generalizable models—an idea central to our study, where we test whether smaller LLMs can similarly benefit from retrieval in a closed-domain QA task.</w:t>
+      </w:r>
+      <w:r>
+        <w:t xml:space="preserve"> Another study in this space </w:t>
+      </w:r>
+      <w:r>
+        <w:t>highlights the growing relevance of small LLMs for edge and privacy-sensitive applications</w:t>
       </w:r>
       <w:r>
         <w:t xml:space="preserve"> </w:t>
       </w:r>
-      <w:r>
-        <w:t>Nono no non nononon onononon n on on ono</w:t>
+      <w:sdt>
+        <w:sdtPr>
+          <w:id w:val="592440273"/>
+          <w:citation/>
+        </w:sdtPr>
+        <w:sdtContent>
+          <w:r>
+            <w:fldChar w:fldCharType="begin"/>
+          </w:r>
+          <w:r>
+            <w:rPr>
+              <w:lang w:val="en-CA"/>
+            </w:rPr>
+            <w:instrText xml:space="preserve"> CITATION Wha24 \l</w:instrText>
+          </w:r>
+          <w:r>
+            <w:rPr>
+              <w:lang w:val="en-CA"/>
+            </w:rPr>
+            <w:instrText xml:space="preserve"> en-CA </w:instrText>
+          </w:r>
+          <w:r>
+            <w:fldChar w:fldCharType="separate"/>
+          </w:r>
+          <w:r>
+            <w:rPr>
+              <w:noProof/>
+              <w:lang w:val="en-CA"/>
+            </w:rPr>
+            <w:t>[5]</w:t>
+          </w:r>
+          <w:r>
+            <w:fldChar w:fldCharType="end"/>
+          </w:r>
+        </w:sdtContent>
+      </w:sdt>
+      <w:r>
+        <w:t>. The survey emphasizes techniques such as distillation and RAG to improve their utility without increasing model size</w:t>
       </w:r>
       <w:r>
         <w:t xml:space="preserve"> </w:t>
       </w:r>
       <w:r>
-        <w:t>Nono no non nononon onononon n on on ono</w:t>
+        <w:t>—</w:t>
       </w:r>
       <w:r>
         <w:t xml:space="preserve"> </w:t>
       </w:r>
       <w:r>
-        <w:t>Nono no non nononon onononon n on on ono</w:t>
+        <w:t>aligning with our focus on enhancing small models through retrieval.</w:t>
+      </w:r>
+    </w:p>
+    <w:p>
+      <w:pPr>
+        <w:pStyle w:val="BodyText"/>
+      </w:pPr>
+      <w:r>
+        <w:t>In contrast</w:t>
+      </w:r>
+      <w:r>
+        <w:t xml:space="preserve">, there’s also research </w:t>
+      </w:r>
+      <w:r>
+        <w:t>demonstrat</w:t>
+      </w:r>
+      <w:r>
+        <w:t xml:space="preserve">ing </w:t>
+      </w:r>
+      <w:r>
+        <w:t>that small models struggle with complex tasks requiring reasoning and tool use. While our setting is simpler</w:t>
       </w:r>
       <w:r>
         <w:t xml:space="preserve"> </w:t>
       </w:r>
       <w:r>
-        <w:t>Nono no non nononon onononon n on on ono</w:t>
+        <w:t>—</w:t>
       </w:r>
       <w:r>
         <w:t xml:space="preserve"> </w:t>
       </w:r>
       <w:r>
-        <w:t xml:space="preserve">Nono no non nononon onononon n on on ono </w:t>
+        <w:t>closed-domain QA</w:t>
+      </w:r>
+      <w:r>
+        <w:t xml:space="preserve"> </w:t>
+      </w:r>
+      <w:r>
+        <w:t>—</w:t>
+      </w:r>
+      <w:r>
+        <w:t xml:space="preserve"> </w:t>
+      </w:r>
+      <w:r>
+        <w:t>this reinforces the motivation to explore whether small LLMs, aided by retrieval, can still perform competitively in targeted applications</w:t>
+      </w:r>
+      <w:r>
+        <w:t xml:space="preserve"> </w:t>
+      </w:r>
+      <w:sdt>
+        <w:sdtPr>
+          <w:id w:val="-790593809"/>
+          <w:citation/>
+        </w:sdtPr>
+        <w:sdtContent>
+          <w:r>
+            <w:fldChar w:fldCharType="begin"/>
+          </w:r>
+          <w:r>
+            <w:rPr>
+              <w:lang w:val="en-CA"/>
+            </w:rPr>
+            <w:instrText xml:space="preserve"> CITATION Sma24 \l</w:instrText>
+          </w:r>
+          <w:r>
+            <w:rPr>
+              <w:lang w:val="en-CA"/>
+            </w:rPr>
+            <w:instrText xml:space="preserve"> en-CA </w:instrText>
+          </w:r>
+          <w:r>
+            <w:fldChar w:fldCharType="separate"/>
+          </w:r>
+          <w:r>
+            <w:rPr>
+              <w:noProof/>
+              <w:lang w:val="en-CA"/>
+            </w:rPr>
+            <w:t>[6]</w:t>
+          </w:r>
+          <w:r>
+            <w:fldChar w:fldCharType="end"/>
+          </w:r>
+        </w:sdtContent>
+      </w:sdt>
+      <w:r>
+        <w:t>.</w:t>
       </w:r>
     </w:p>
     <w:p>
       <w:pPr>
         <w:pStyle w:val="BodyText"/>
+      </w:pPr>
+    </w:p>
+    <w:p>
+      <w:pPr>
+        <w:pStyle w:val="BodyText"/>
+      </w:pPr>
+    </w:p>
+    <w:p>
+      <w:pPr>
+        <w:pStyle w:val="BodyText"/>
+      </w:pPr>
+    </w:p>
+    <w:tbl>
+      <w:tblPr>
+        <w:tblStyle w:val="TableGrid"/>
+        <w:tblW w:w="0pt" w:type="auto"/>
+        <w:tblLook w:firstRow="1" w:lastRow="0" w:firstColumn="1" w:lastColumn="0" w:noHBand="0" w:noVBand="1"/>
+      </w:tblPr>
+      <w:tblGrid>
+        <w:gridCol w:w="1860"/>
+        <w:gridCol w:w="920"/>
+        <w:gridCol w:w="860"/>
+      </w:tblGrid>
+      <w:tr>
+        <w:trPr>
+          <w:trHeight w:hRule="exact" w:val="227"/>
+        </w:trPr>
+        <w:tc>
+          <w:tcPr>
+            <w:tcW w:w="93pt" w:type="dxa"/>
+            <w:noWrap/>
+            <w:hideMark/>
+          </w:tcPr>
+          <w:p>
+            <w:pPr>
+              <w:pStyle w:val="tablecolhead"/>
+            </w:pPr>
+            <w:r>
+              <w:t>Model</w:t>
+            </w:r>
+          </w:p>
+        </w:tc>
+        <w:tc>
+          <w:tcPr>
+            <w:tcW w:w="46pt" w:type="dxa"/>
+            <w:noWrap/>
+            <w:hideMark/>
+          </w:tcPr>
+          <w:p>
+            <w:pPr>
+              <w:pStyle w:val="tablecolhead"/>
+            </w:pPr>
+            <w:r>
+              <w:t>No RAG</w:t>
+            </w:r>
+          </w:p>
+        </w:tc>
+        <w:tc>
+          <w:tcPr>
+            <w:tcW w:w="43pt" w:type="dxa"/>
+            <w:noWrap/>
+            <w:hideMark/>
+          </w:tcPr>
+          <w:p>
+            <w:pPr>
+              <w:pStyle w:val="tablecolhead"/>
+            </w:pPr>
+            <w:r>
+              <w:t>RAG</w:t>
+            </w:r>
+          </w:p>
+        </w:tc>
+      </w:tr>
+      <w:tr>
+        <w:trPr>
+          <w:trHeight w:hRule="exact" w:val="227"/>
+        </w:trPr>
+        <w:tc>
+          <w:tcPr>
+            <w:tcW w:w="93pt" w:type="dxa"/>
+            <w:noWrap/>
+            <w:hideMark/>
+          </w:tcPr>
+          <w:p>
+            <w:pPr>
+              <w:pStyle w:val="tablecolhead"/>
+            </w:pPr>
+            <w:r>
+              <w:t>deepseek-r1-1.5b</w:t>
+            </w:r>
+          </w:p>
+        </w:tc>
+        <w:tc>
+          <w:tcPr>
+            <w:tcW w:w="46pt" w:type="dxa"/>
+            <w:noWrap/>
+            <w:hideMark/>
+          </w:tcPr>
+          <w:p>
+            <w:pPr>
+              <w:pStyle w:val="tablecolhead"/>
+              <w:rPr>
+                <w:b w:val="0"/>
+                <w:bCs w:val="0"/>
+              </w:rPr>
+            </w:pPr>
+            <w:r>
+              <w:rPr>
+                <w:b w:val="0"/>
+                <w:bCs w:val="0"/>
+              </w:rPr>
+              <w:t>0.2163</w:t>
+            </w:r>
+          </w:p>
+        </w:tc>
+        <w:tc>
+          <w:tcPr>
+            <w:tcW w:w="43pt" w:type="dxa"/>
+            <w:noWrap/>
+            <w:hideMark/>
+          </w:tcPr>
+          <w:p>
+            <w:pPr>
+              <w:pStyle w:val="tablecolhead"/>
+              <w:rPr>
+                <w:b w:val="0"/>
+                <w:bCs w:val="0"/>
+              </w:rPr>
+            </w:pPr>
+            <w:r>
+              <w:rPr>
+                <w:b w:val="0"/>
+                <w:bCs w:val="0"/>
+              </w:rPr>
+              <w:t>0.2959</w:t>
+            </w:r>
+          </w:p>
+        </w:tc>
+      </w:tr>
+      <w:tr>
+        <w:trPr>
+          <w:trHeight w:hRule="exact" w:val="227"/>
+        </w:trPr>
+        <w:tc>
+          <w:tcPr>
+            <w:tcW w:w="93pt" w:type="dxa"/>
+            <w:noWrap/>
+            <w:hideMark/>
+          </w:tcPr>
+          <w:p>
+            <w:pPr>
+              <w:pStyle w:val="tablecolhead"/>
+            </w:pPr>
+            <w:r>
+              <w:t>deepseek-r1-14b</w:t>
+            </w:r>
+          </w:p>
+        </w:tc>
+        <w:tc>
+          <w:tcPr>
+            <w:tcW w:w="46pt" w:type="dxa"/>
+            <w:noWrap/>
+            <w:hideMark/>
+          </w:tcPr>
+          <w:p>
+            <w:pPr>
+              <w:pStyle w:val="tablecolhead"/>
+              <w:rPr>
+                <w:b w:val="0"/>
+                <w:bCs w:val="0"/>
+              </w:rPr>
+            </w:pPr>
+            <w:r>
+              <w:rPr>
+                <w:b w:val="0"/>
+                <w:bCs w:val="0"/>
+              </w:rPr>
+              <w:t>0.6306</w:t>
+            </w:r>
+          </w:p>
+        </w:tc>
+        <w:tc>
+          <w:tcPr>
+            <w:tcW w:w="43pt" w:type="dxa"/>
+            <w:noWrap/>
+            <w:hideMark/>
+          </w:tcPr>
+          <w:p>
+            <w:pPr>
+              <w:pStyle w:val="tablecolhead"/>
+              <w:rPr>
+                <w:b w:val="0"/>
+                <w:bCs w:val="0"/>
+              </w:rPr>
+            </w:pPr>
+            <w:r>
+              <w:rPr>
+                <w:b w:val="0"/>
+                <w:bCs w:val="0"/>
+              </w:rPr>
+              <w:t>0.6653</w:t>
+            </w:r>
+          </w:p>
+        </w:tc>
+      </w:tr>
+      <w:tr>
+        <w:trPr>
+          <w:trHeight w:hRule="exact" w:val="227"/>
+        </w:trPr>
+        <w:tc>
+          <w:tcPr>
+            <w:tcW w:w="93pt" w:type="dxa"/>
+            <w:noWrap/>
+            <w:hideMark/>
+          </w:tcPr>
+          <w:p>
+            <w:pPr>
+              <w:pStyle w:val="tablecolhead"/>
+            </w:pPr>
+            <w:r>
+              <w:t>gemma2-2b</w:t>
+            </w:r>
+          </w:p>
+        </w:tc>
+        <w:tc>
+          <w:tcPr>
+            <w:tcW w:w="46pt" w:type="dxa"/>
+            <w:noWrap/>
+            <w:hideMark/>
+          </w:tcPr>
+          <w:p>
+            <w:pPr>
+              <w:pStyle w:val="tablecolhead"/>
+              <w:rPr>
+                <w:b w:val="0"/>
+                <w:bCs w:val="0"/>
+              </w:rPr>
+            </w:pPr>
+            <w:r>
+              <w:rPr>
+                <w:b w:val="0"/>
+                <w:bCs w:val="0"/>
+              </w:rPr>
+              <w:t>0.3531</w:t>
+            </w:r>
+          </w:p>
+        </w:tc>
+        <w:tc>
+          <w:tcPr>
+            <w:tcW w:w="43pt" w:type="dxa"/>
+            <w:noWrap/>
+            <w:hideMark/>
+          </w:tcPr>
+          <w:p>
+            <w:pPr>
+              <w:pStyle w:val="tablecolhead"/>
+              <w:rPr>
+                <w:b w:val="0"/>
+                <w:bCs w:val="0"/>
+              </w:rPr>
+            </w:pPr>
+            <w:r>
+              <w:rPr>
+                <w:b w:val="0"/>
+                <w:bCs w:val="0"/>
+              </w:rPr>
+              <w:t>0.4122</w:t>
+            </w:r>
+          </w:p>
+        </w:tc>
+      </w:tr>
+      <w:tr>
+        <w:trPr>
+          <w:trHeight w:hRule="exact" w:val="227"/>
+        </w:trPr>
+        <w:tc>
+          <w:tcPr>
+            <w:tcW w:w="93pt" w:type="dxa"/>
+            <w:noWrap/>
+            <w:hideMark/>
+          </w:tcPr>
+          <w:p>
+            <w:pPr>
+              <w:pStyle w:val="tablecolhead"/>
+            </w:pPr>
+            <w:r>
+              <w:t>gemma3-12b</w:t>
+            </w:r>
+          </w:p>
+        </w:tc>
+        <w:tc>
+          <w:tcPr>
+            <w:tcW w:w="46pt" w:type="dxa"/>
+            <w:noWrap/>
+            <w:hideMark/>
+          </w:tcPr>
+          <w:p>
+            <w:pPr>
+              <w:pStyle w:val="tablecolhead"/>
+              <w:rPr>
+                <w:b w:val="0"/>
+                <w:bCs w:val="0"/>
+              </w:rPr>
+            </w:pPr>
+            <w:r>
+              <w:rPr>
+                <w:b w:val="0"/>
+                <w:bCs w:val="0"/>
+              </w:rPr>
+              <w:t>0.4939</w:t>
+            </w:r>
+          </w:p>
+        </w:tc>
+        <w:tc>
+          <w:tcPr>
+            <w:tcW w:w="43pt" w:type="dxa"/>
+            <w:noWrap/>
+            <w:hideMark/>
+          </w:tcPr>
+          <w:p>
+            <w:pPr>
+              <w:pStyle w:val="tablecolhead"/>
+              <w:rPr>
+                <w:b w:val="0"/>
+                <w:bCs w:val="0"/>
+              </w:rPr>
+            </w:pPr>
+            <w:r>
+              <w:rPr>
+                <w:b w:val="0"/>
+                <w:bCs w:val="0"/>
+              </w:rPr>
+              <w:t>0.3878</w:t>
+            </w:r>
+          </w:p>
+        </w:tc>
+      </w:tr>
+      <w:tr>
+        <w:trPr>
+          <w:trHeight w:hRule="exact" w:val="227"/>
+        </w:trPr>
+        <w:tc>
+          <w:tcPr>
+            <w:tcW w:w="93pt" w:type="dxa"/>
+            <w:noWrap/>
+            <w:hideMark/>
+          </w:tcPr>
+          <w:p>
+            <w:pPr>
+              <w:pStyle w:val="tablecolhead"/>
+            </w:pPr>
+            <w:r>
+              <w:t>gemma3-1b</w:t>
+            </w:r>
+          </w:p>
+        </w:tc>
+        <w:tc>
+          <w:tcPr>
+            <w:tcW w:w="46pt" w:type="dxa"/>
+            <w:noWrap/>
+            <w:hideMark/>
+          </w:tcPr>
+          <w:p>
+            <w:pPr>
+              <w:pStyle w:val="tablecolhead"/>
+              <w:rPr>
+                <w:b w:val="0"/>
+                <w:bCs w:val="0"/>
+              </w:rPr>
+            </w:pPr>
+            <w:r>
+              <w:rPr>
+                <w:b w:val="0"/>
+                <w:bCs w:val="0"/>
+              </w:rPr>
+              <w:t>0.2735</w:t>
+            </w:r>
+          </w:p>
+        </w:tc>
+        <w:tc>
+          <w:tcPr>
+            <w:tcW w:w="43pt" w:type="dxa"/>
+            <w:noWrap/>
+            <w:hideMark/>
+          </w:tcPr>
+          <w:p>
+            <w:pPr>
+              <w:pStyle w:val="tablecolhead"/>
+              <w:rPr>
+                <w:b w:val="0"/>
+                <w:bCs w:val="0"/>
+              </w:rPr>
+            </w:pPr>
+            <w:r>
+              <w:rPr>
+                <w:b w:val="0"/>
+                <w:bCs w:val="0"/>
+              </w:rPr>
+              <w:t>0.2939</w:t>
+            </w:r>
+          </w:p>
+        </w:tc>
+      </w:tr>
+      <w:tr>
+        <w:trPr>
+          <w:trHeight w:hRule="exact" w:val="227"/>
+        </w:trPr>
+        <w:tc>
+          <w:tcPr>
+            <w:tcW w:w="93pt" w:type="dxa"/>
+            <w:noWrap/>
+            <w:hideMark/>
+          </w:tcPr>
+          <w:p>
+            <w:pPr>
+              <w:pStyle w:val="tablecolhead"/>
+            </w:pPr>
+            <w:r>
+              <w:t>gpt-4o-mini</w:t>
+            </w:r>
+          </w:p>
+        </w:tc>
+        <w:tc>
+          <w:tcPr>
+            <w:tcW w:w="46pt" w:type="dxa"/>
+            <w:noWrap/>
+            <w:hideMark/>
+          </w:tcPr>
+          <w:p>
+            <w:pPr>
+              <w:pStyle w:val="tablecolhead"/>
+              <w:rPr>
+                <w:b w:val="0"/>
+                <w:bCs w:val="0"/>
+              </w:rPr>
+            </w:pPr>
+            <w:r>
+              <w:rPr>
+                <w:b w:val="0"/>
+                <w:bCs w:val="0"/>
+              </w:rPr>
+              <w:t>0.5857</w:t>
+            </w:r>
+          </w:p>
+        </w:tc>
+        <w:tc>
+          <w:tcPr>
+            <w:tcW w:w="43pt" w:type="dxa"/>
+            <w:noWrap/>
+            <w:hideMark/>
+          </w:tcPr>
+          <w:p>
+            <w:pPr>
+              <w:pStyle w:val="tablecolhead"/>
+              <w:rPr>
+                <w:b w:val="0"/>
+                <w:bCs w:val="0"/>
+              </w:rPr>
+            </w:pPr>
+            <w:r>
+              <w:rPr>
+                <w:b w:val="0"/>
+                <w:bCs w:val="0"/>
+              </w:rPr>
+              <w:t>0.449</w:t>
+            </w:r>
+          </w:p>
+        </w:tc>
+      </w:tr>
+      <w:tr>
+        <w:trPr>
+          <w:trHeight w:hRule="exact" w:val="227"/>
+        </w:trPr>
+        <w:tc>
+          <w:tcPr>
+            <w:tcW w:w="93pt" w:type="dxa"/>
+            <w:noWrap/>
+            <w:hideMark/>
+          </w:tcPr>
+          <w:p>
+            <w:pPr>
+              <w:pStyle w:val="tablecolhead"/>
+            </w:pPr>
+            <w:r>
+              <w:t>llama2-7b</w:t>
+            </w:r>
+          </w:p>
+        </w:tc>
+        <w:tc>
+          <w:tcPr>
+            <w:tcW w:w="46pt" w:type="dxa"/>
+            <w:noWrap/>
+            <w:hideMark/>
+          </w:tcPr>
+          <w:p>
+            <w:pPr>
+              <w:pStyle w:val="tablecolhead"/>
+              <w:rPr>
+                <w:b w:val="0"/>
+                <w:bCs w:val="0"/>
+              </w:rPr>
+            </w:pPr>
+            <w:r>
+              <w:rPr>
+                <w:b w:val="0"/>
+                <w:bCs w:val="0"/>
+              </w:rPr>
+              <w:t>0.2408</w:t>
+            </w:r>
+          </w:p>
+        </w:tc>
+        <w:tc>
+          <w:tcPr>
+            <w:tcW w:w="43pt" w:type="dxa"/>
+            <w:noWrap/>
+            <w:hideMark/>
+          </w:tcPr>
+          <w:p>
+            <w:pPr>
+              <w:pStyle w:val="tablecolhead"/>
+              <w:rPr>
+                <w:b w:val="0"/>
+                <w:bCs w:val="0"/>
+              </w:rPr>
+            </w:pPr>
+            <w:r>
+              <w:rPr>
+                <w:b w:val="0"/>
+                <w:bCs w:val="0"/>
+              </w:rPr>
+              <w:t>0.2857</w:t>
+            </w:r>
+          </w:p>
+        </w:tc>
+      </w:tr>
+      <w:tr>
+        <w:trPr>
+          <w:trHeight w:hRule="exact" w:val="227"/>
+        </w:trPr>
+        <w:tc>
+          <w:tcPr>
+            <w:tcW w:w="93pt" w:type="dxa"/>
+            <w:noWrap/>
+            <w:hideMark/>
+          </w:tcPr>
+          <w:p>
+            <w:pPr>
+              <w:pStyle w:val="tablecolhead"/>
+            </w:pPr>
+            <w:r>
+              <w:t>llama3.2-3b</w:t>
+            </w:r>
+          </w:p>
+        </w:tc>
+        <w:tc>
+          <w:tcPr>
+            <w:tcW w:w="46pt" w:type="dxa"/>
+            <w:noWrap/>
+            <w:hideMark/>
+          </w:tcPr>
+          <w:p>
+            <w:pPr>
+              <w:pStyle w:val="tablecolhead"/>
+              <w:rPr>
+                <w:b w:val="0"/>
+                <w:bCs w:val="0"/>
+              </w:rPr>
+            </w:pPr>
+            <w:r>
+              <w:rPr>
+                <w:b w:val="0"/>
+                <w:bCs w:val="0"/>
+              </w:rPr>
+              <w:t>0.3082</w:t>
+            </w:r>
+          </w:p>
+        </w:tc>
+        <w:tc>
+          <w:tcPr>
+            <w:tcW w:w="43pt" w:type="dxa"/>
+            <w:noWrap/>
+            <w:hideMark/>
+          </w:tcPr>
+          <w:p>
+            <w:pPr>
+              <w:pStyle w:val="tablecolhead"/>
+              <w:rPr>
+                <w:b w:val="0"/>
+                <w:bCs w:val="0"/>
+              </w:rPr>
+            </w:pPr>
+            <w:r>
+              <w:rPr>
+                <w:b w:val="0"/>
+                <w:bCs w:val="0"/>
+              </w:rPr>
+              <w:t>0.4673</w:t>
+            </w:r>
+          </w:p>
+        </w:tc>
+      </w:tr>
+      <w:tr>
+        <w:trPr>
+          <w:trHeight w:hRule="exact" w:val="227"/>
+        </w:trPr>
+        <w:tc>
+          <w:tcPr>
+            <w:tcW w:w="93pt" w:type="dxa"/>
+            <w:noWrap/>
+            <w:hideMark/>
+          </w:tcPr>
+          <w:p>
+            <w:pPr>
+              <w:pStyle w:val="tablecolhead"/>
+            </w:pPr>
+            <w:r>
+              <w:t>qwen2.5-0.5b</w:t>
+            </w:r>
+          </w:p>
+        </w:tc>
+        <w:tc>
+          <w:tcPr>
+            <w:tcW w:w="46pt" w:type="dxa"/>
+            <w:noWrap/>
+            <w:hideMark/>
+          </w:tcPr>
+          <w:p>
+            <w:pPr>
+              <w:pStyle w:val="tablecolhead"/>
+              <w:rPr>
+                <w:b w:val="0"/>
+                <w:bCs w:val="0"/>
+              </w:rPr>
+            </w:pPr>
+            <w:r>
+              <w:rPr>
+                <w:b w:val="0"/>
+                <w:bCs w:val="0"/>
+              </w:rPr>
+              <w:t>0.1184</w:t>
+            </w:r>
+          </w:p>
+        </w:tc>
+        <w:tc>
+          <w:tcPr>
+            <w:tcW w:w="43pt" w:type="dxa"/>
+            <w:noWrap/>
+            <w:hideMark/>
+          </w:tcPr>
+          <w:p>
+            <w:pPr>
+              <w:pStyle w:val="tablecolhead"/>
+              <w:rPr>
+                <w:b w:val="0"/>
+                <w:bCs w:val="0"/>
+              </w:rPr>
+            </w:pPr>
+            <w:r>
+              <w:rPr>
+                <w:b w:val="0"/>
+                <w:bCs w:val="0"/>
+              </w:rPr>
+              <w:t>0.2959</w:t>
+            </w:r>
+          </w:p>
+        </w:tc>
+      </w:tr>
+      <w:tr>
+        <w:trPr>
+          <w:trHeight w:hRule="exact" w:val="227"/>
+        </w:trPr>
+        <w:tc>
+          <w:tcPr>
+            <w:tcW w:w="93pt" w:type="dxa"/>
+            <w:noWrap/>
+            <w:hideMark/>
+          </w:tcPr>
+          <w:p>
+            <w:pPr>
+              <w:pStyle w:val="tablecolhead"/>
+            </w:pPr>
+            <w:r>
+              <w:t>qwen2.5-1.5b</w:t>
+            </w:r>
+          </w:p>
+        </w:tc>
+        <w:tc>
+          <w:tcPr>
+            <w:tcW w:w="46pt" w:type="dxa"/>
+            <w:noWrap/>
+            <w:hideMark/>
+          </w:tcPr>
+          <w:p>
+            <w:pPr>
+              <w:pStyle w:val="tablecolhead"/>
+              <w:rPr>
+                <w:b w:val="0"/>
+                <w:bCs w:val="0"/>
+              </w:rPr>
+            </w:pPr>
+            <w:r>
+              <w:rPr>
+                <w:b w:val="0"/>
+                <w:bCs w:val="0"/>
+              </w:rPr>
+              <w:t>0.2612</w:t>
+            </w:r>
+          </w:p>
+        </w:tc>
+        <w:tc>
+          <w:tcPr>
+            <w:tcW w:w="43pt" w:type="dxa"/>
+            <w:noWrap/>
+            <w:hideMark/>
+          </w:tcPr>
+          <w:p>
+            <w:pPr>
+              <w:pStyle w:val="tablecolhead"/>
+              <w:rPr>
+                <w:b w:val="0"/>
+                <w:bCs w:val="0"/>
+              </w:rPr>
+            </w:pPr>
+            <w:r>
+              <w:rPr>
+                <w:b w:val="0"/>
+                <w:bCs w:val="0"/>
+              </w:rPr>
+              <w:t>0.3857</w:t>
+            </w:r>
+          </w:p>
+        </w:tc>
+      </w:tr>
+    </w:tbl>
+    <w:p>
+      <w:pPr>
+        <w:pStyle w:val="BodyText"/>
+      </w:pPr>
+    </w:p>
+    <w:p>
+      <w:pPr>
+        <w:pStyle w:val="BodyText"/>
         <w:rPr>
           <w:lang w:val="en-US"/>
         </w:rPr>
@@ -1567,7 +2481,15 @@
         <w:pStyle w:val="BodyText"/>
       </w:pPr>
       <w:r>
-        <w:t>Define abbreviations and acronyms the first time they are used in the text, even after they have been defined in the abstract. Abbreviations such as IEEE, SI, MKS, CGS, sc, dc, and rms do not have to be defined. Do not use abbreviations in the title or heads unless they are unavoidable.</w:t>
+        <w:t xml:space="preserve">Define abbreviations and acronyms the first time they are used in the text, even after they have been defined in the abstract. Abbreviations such as IEEE, SI, MKS, CGS, </w:t>
+      </w:r>
+      <w:proofErr w:type="spellStart"/>
+      <w:r>
+        <w:t>sc</w:t>
+      </w:r>
+      <w:proofErr w:type="spellEnd"/>
+      <w:r>
+        <w:t>, dc, and rms do not have to be defined. Do not use abbreviations in the title or heads unless they are unavoidable.</w:t>
       </w:r>
     </w:p>
     <w:p>
@@ -1597,10 +2519,15 @@
         <w:pStyle w:val="bulletlist"/>
       </w:pPr>
       <w:r>
-        <w:t xml:space="preserve">Avoid combining SI and CGS units, such as current in amperes and magnetic field in oersteds. This often leads to confusion because equations do not balance </w:t>
-      </w:r>
-      <w:r>
-        <w:t>dimensionally. If you must use mixed units, clearly state the units for each quantity that you use in an equation.</w:t>
+        <w:t xml:space="preserve">Avoid combining SI and CGS units, such as current in amperes and magnetic field in </w:t>
+      </w:r>
+      <w:proofErr w:type="spellStart"/>
+      <w:r>
+        <w:t>oersteds</w:t>
+      </w:r>
+      <w:proofErr w:type="spellEnd"/>
+      <w:r>
+        <w:t>. This often leads to confusion because equations do not balance dimensionally. If you must use mixed units, clearly state the units for each quantity that you use in an equation.</w:t>
       </w:r>
     </w:p>
     <w:p>
@@ -1608,7 +2535,31 @@
         <w:pStyle w:val="bulletlist"/>
       </w:pPr>
       <w:r>
-        <w:t>Do not mix complete spellings and abbreviations of units: “Wb/m2” or “webers per square meter”, not “webers/m2”.  Spell out units when they appear in text: “. . . a few henries”, not “. . . a few H”.</w:t>
+        <w:t>Do not mix complete spellings and abbreviations of units: “Wb/m2” or “</w:t>
+      </w:r>
+      <w:proofErr w:type="spellStart"/>
+      <w:r>
+        <w:t>webers</w:t>
+      </w:r>
+      <w:proofErr w:type="spellEnd"/>
+      <w:r>
+        <w:t xml:space="preserve"> per square meter”, not “</w:t>
+      </w:r>
+      <w:proofErr w:type="spellStart"/>
+      <w:r>
+        <w:t>webers</w:t>
+      </w:r>
+      <w:proofErr w:type="spellEnd"/>
+      <w:r>
+        <w:t xml:space="preserve">/m2”.  Spell out units when they appear in text: “. . . a few </w:t>
+      </w:r>
+      <w:proofErr w:type="spellStart"/>
+      <w:r>
+        <w:t>henries</w:t>
+      </w:r>
+      <w:proofErr w:type="spellEnd"/>
+      <w:r>
+        <w:t>”, not “. . . a few H”.</w:t>
       </w:r>
     </w:p>
     <w:p>
@@ -1645,7 +2596,11 @@
         <w:pStyle w:val="BodyText"/>
       </w:pPr>
       <w:r>
-        <w:t>The equations are an exception to the prescribed specifications of this template. You will need to determine whether or not your equation should be typed using either the Times New Roman or the Symbol font (please no other font). To create multileveled equations, it may be necessary to treat the equation as a graphic and insert it into the text after your paper is styled.</w:t>
+        <w:t xml:space="preserve">The equations are an exception to the prescribed specifications of this template. You will need to determine whether or not your equation should be typed using either the Times New Roman or the Symbol font (please no other font). To create multileveled equations, it may be necessary to treat the </w:t>
+      </w:r>
+      <w:r>
+        <w:lastRenderedPageBreak/>
+        <w:t>equation as a graphic and insert it into the text after your paper is styled.</w:t>
       </w:r>
     </w:p>
     <w:p>
@@ -1811,7 +2766,6 @@
         <w:pStyle w:val="bulletlist"/>
       </w:pPr>
       <w:r>
-        <w:lastRenderedPageBreak/>
         <w:t>In your paper title, if the words “that uses” can accurately replace the word “using”, capitalize the “u”; if not, keep using lower-cased.</w:t>
       </w:r>
     </w:p>
@@ -2124,10 +3078,7 @@
         <w:pStyle w:val="BodyText"/>
       </w:pPr>
       <w:r>
-        <w:t xml:space="preserve">Component heads identify the different components of your paper and are not topically subordinate to each other. Examples include Acknowledgments and References and, for these, the </w:t>
-      </w:r>
-      <w:r>
-        <w:t>correct style to use is “Heading 5”. Use “figure caption” for your Figure captions, and “table head” for your table title. Run-in heads, such as “Abstract”, will require you to apply a style (in this case, italic) in addition to the style provided by the drop down menu to differentiate the head from the text.</w:t>
+        <w:t>Component heads identify the different components of your paper and are not topically subordinate to each other. Examples include Acknowledgments and References and, for these, the correct style to use is “Heading 5”. Use “figure caption” for your Figure captions, and “table head” for your table title. Run-in heads, such as “Abstract”, will require you to apply a style (in this case, italic) in addition to the style provided by the drop down menu to differentiate the head from the text.</w:t>
       </w:r>
     </w:p>
     <w:p>
@@ -2143,6 +3094,7 @@
         <w:pStyle w:val="Heading2"/>
       </w:pPr>
       <w:r>
+        <w:lastRenderedPageBreak/>
         <w:t>Figures and Tables</w:t>
       </w:r>
     </w:p>
@@ -2584,6 +3536,7 @@
       <w:r>
         <w:t>”. Avoid the stilted expression “</w:t>
       </w:r>
+      <w:proofErr w:type="spellStart"/>
       <w:r>
         <w:rPr>
           <w:lang w:val="en-US"/>
@@ -2591,7 +3544,11 @@
         <w:t>o</w:t>
       </w:r>
       <w:r>
-        <w:t xml:space="preserve">ne of us (R. B. G.) thanks </w:t>
+        <w:t>ne</w:t>
+      </w:r>
+      <w:proofErr w:type="spellEnd"/>
+      <w:r>
+        <w:t xml:space="preserve"> of us (R. B. G.) thanks </w:t>
       </w:r>
       <w:r>
         <w:t>...</w:t>
@@ -2643,8 +3600,10 @@
         <w:pStyle w:val="BodyText"/>
       </w:pPr>
       <w:r>
-        <w:lastRenderedPageBreak/>
-        <w:t>The template will number citations consecutively within brackets [1]. The sentence punctuation follows the bracket [2]. Refer simply to the reference number, as in [3]—do not use “Ref. [3]” or “reference [3]” except at the beginning of a sentence: “Reference [3] was the first</w:t>
+        <w:t xml:space="preserve">The template will number citations consecutively within brackets [1]. The sentence punctuation follows the bracket [2]. Refer simply to the reference number, as in [3]—do not use </w:t>
+      </w:r>
+      <w:r>
+        <w:t>“Ref. [3]” or “reference [3]” except at the beginning of a sentence: “Reference [3] was the first</w:t>
       </w:r>
       <w:r>
         <w:rPr>
@@ -4975,7 +5934,6 @@
   <w:style w:type="character" w:default="1" w:styleId="DefaultParagraphFont">
     <w:name w:val="Default Paragraph Font"/>
     <w:uiPriority w:val="1"/>
-    <w:semiHidden/>
     <w:unhideWhenUsed/>
   </w:style>
   <w:style w:type="table" w:default="1" w:styleId="TableNormal">
@@ -5643,11 +6601,38 @@
     <b:Year>2023</b:Year>
     <b:RefOrder>2</b:RefOrder>
   </b:Source>
+  <b:Source>
+    <b:Tag>DoW231</b:Tag>
+    <b:SourceType>DocumentFromInternetSite</b:SourceType>
+    <b:Guid>{8789FEC6-C8D7-BF4F-B121-E293A5D22F69}</b:Guid>
+    <b:Title>Do We Still Need Clinical Language Models?</b:Title>
+    <b:URL>https://arxiv.org/abs/2302.08091</b:URL>
+    <b:Year>2023</b:Year>
+    <b:RefOrder>4</b:RefOrder>
+  </b:Source>
+  <b:Source>
+    <b:Tag>Wha24</b:Tag>
+    <b:SourceType>DocumentFromInternetSite</b:SourceType>
+    <b:Guid>{6FCAA1F0-67CA-1647-BD79-705B2C994CEA}</b:Guid>
+    <b:Title>What is the Role of Small Models in the LLM Era: A Survey</b:Title>
+    <b:URL>https://arxiv.org/abs/2409.06857</b:URL>
+    <b:Year>2024</b:Year>
+    <b:RefOrder>5</b:RefOrder>
+  </b:Source>
+  <b:Source>
+    <b:Tag>Sma24</b:Tag>
+    <b:SourceType>DocumentFromInternetSite</b:SourceType>
+    <b:Guid>{9A3F7558-9ABE-734F-82D2-5B459B48F026}</b:Guid>
+    <b:Title>Small LLMs Are Weak Tool Learners: A Multi-LLM Agent</b:Title>
+    <b:URL>https://arxiv.org/abs/2401.07324</b:URL>
+    <b:Year>2024</b:Year>
+    <b:RefOrder>6</b:RefOrder>
+  </b:Source>
 </b:Sources>
 </file>
 
 <file path=customXml/itemProps1.xml><?xml version="1.0" encoding="utf-8"?>
-<ds:datastoreItem xmlns:ds="http://purl.oclc.org/ooxml/officeDocument/customXml" ds:itemID="{BD653665-42E5-514D-B5C3-FD994FD0B884}">
+<ds:datastoreItem xmlns:ds="http://purl.oclc.org/ooxml/officeDocument/customXml" ds:itemID="{6685EBFF-A5CC-764A-A8C2-5145EB58EBFC}">
   <ds:schemaRefs>
     <ds:schemaRef ds:uri="http://schemas.openxmlformats.org/officeDocument/2006/bibliography"/>
   </ds:schemaRefs>

</xml_diff>